<commit_message>
Grammar control and corrections
</commit_message>
<xml_diff>
--- a/Report.docx
+++ b/Report.docx
@@ -194,13 +194,31 @@
           <w:sz w:val="36"/>
         </w:rPr>
       </w:pPr>
+      <w:proofErr w:type="spellStart"/>
       <w:r>
         <w:rPr>
           <w:b/>
           <w:sz w:val="36"/>
         </w:rPr>
-        <w:t>Kutay Delibaş</w:t>
-      </w:r>
+        <w:t>Kutay</w:t>
+      </w:r>
+      <w:proofErr w:type="spellEnd"/>
+      <w:r>
+        <w:rPr>
+          <w:b/>
+          <w:sz w:val="36"/>
+        </w:rPr>
+        <w:t xml:space="preserve"> </w:t>
+      </w:r>
+      <w:proofErr w:type="spellStart"/>
+      <w:r>
+        <w:rPr>
+          <w:b/>
+          <w:sz w:val="36"/>
+        </w:rPr>
+        <w:t>Delibaş</w:t>
+      </w:r>
+      <w:proofErr w:type="spellEnd"/>
     </w:p>
     <w:p>
       <w:pPr>
@@ -228,6 +246,7 @@
           <w:szCs w:val="36"/>
         </w:rPr>
       </w:pPr>
+      <w:proofErr w:type="spellStart"/>
       <w:r>
         <w:rPr>
           <w:b/>
@@ -235,8 +254,29 @@
           <w:sz w:val="36"/>
           <w:szCs w:val="36"/>
         </w:rPr>
-        <w:t>Ogün Altun</w:t>
-      </w:r>
+        <w:t>Ogün</w:t>
+      </w:r>
+      <w:proofErr w:type="spellEnd"/>
+      <w:r>
+        <w:rPr>
+          <w:b/>
+          <w:bCs/>
+          <w:sz w:val="36"/>
+          <w:szCs w:val="36"/>
+        </w:rPr>
+        <w:t xml:space="preserve"> </w:t>
+      </w:r>
+      <w:proofErr w:type="spellStart"/>
+      <w:r>
+        <w:rPr>
+          <w:b/>
+          <w:bCs/>
+          <w:sz w:val="36"/>
+          <w:szCs w:val="36"/>
+        </w:rPr>
+        <w:t>Altun</w:t>
+      </w:r>
+      <w:proofErr w:type="spellEnd"/>
       <w:r>
         <w:rPr>
           <w:b/>
@@ -293,7 +333,23 @@
           <w:szCs w:val="24"/>
         </w:rPr>
         <w:tab/>
-        <w:t>This report presents the preliminary simulations, their results and our inferences from those results to construct our hardware project for EE464 course. In this hardware project, we are required to design an isolated DC-DC converter that includes magnetic design. We selected our topology from the given list in the hardware project page which is FOR#2. The features of this converter are given below:</w:t>
+        <w:t xml:space="preserve">This report presents the preliminary simulations, their results and our inferences from those results to construct our hardware project for EE464 course. In this hardware project, we are required to design an isolated DC-DC converter that includes magnetic design. We selected our topology from the given list </w:t>
+      </w:r>
+      <w:r>
+        <w:rPr>
+          <w:rFonts w:ascii="Times New Roman" w:hAnsi="Times New Roman" w:cs="Times New Roman"/>
+          <w:sz w:val="24"/>
+          <w:szCs w:val="24"/>
+        </w:rPr>
+        <w:t>o</w:t>
+      </w:r>
+      <w:r>
+        <w:rPr>
+          <w:rFonts w:ascii="Times New Roman" w:hAnsi="Times New Roman" w:cs="Times New Roman"/>
+          <w:sz w:val="24"/>
+          <w:szCs w:val="24"/>
+        </w:rPr>
+        <w:t>n the hardware project page which is FOR#2. The features of this converter are given below:</w:t>
       </w:r>
     </w:p>
     <w:p>
@@ -472,7 +528,55 @@
           <w:szCs w:val="24"/>
         </w:rPr>
         <w:tab/>
-        <w:t>The reason behind this selection lies under the advantages of Forward converter over Flyback converter which is the other option for this project. The transformer in the Forward converter transfers energy instantly unlike Flyback converter which stores energy in the transformer’s air gaps. The instant energy transfer allows us to construct a more ideal transformer with high magnetizing inductance and without an air gap. This transformer type provides much lower peak currents in both sides which lowers the copper losses. Another advantage of Forward converter is having the output inductor and freewheeling diode. These two components stabilize the output current, so the ripple of the secondary side current is smaller in Forward converter. Furthermore, since the output inductor is also the main energy storage element, output capacitor can be selected smaller and with a lower ESR value which results in lower output voltage ripples. In order to benefit from these advantages in our design, we chose to make a Forward converter in our hardware project.</w:t>
+        <w:t xml:space="preserve">The reason behind this selection lies under the advantages of </w:t>
+      </w:r>
+      <w:r>
+        <w:rPr>
+          <w:rFonts w:ascii="Times New Roman" w:hAnsi="Times New Roman" w:cs="Times New Roman"/>
+          <w:sz w:val="24"/>
+          <w:szCs w:val="24"/>
+        </w:rPr>
+        <w:t xml:space="preserve">the </w:t>
+      </w:r>
+      <w:r>
+        <w:rPr>
+          <w:rFonts w:ascii="Times New Roman" w:hAnsi="Times New Roman" w:cs="Times New Roman"/>
+          <w:sz w:val="24"/>
+          <w:szCs w:val="24"/>
+        </w:rPr>
+        <w:t>Forward converter over</w:t>
+      </w:r>
+      <w:r>
+        <w:rPr>
+          <w:rFonts w:ascii="Times New Roman" w:hAnsi="Times New Roman" w:cs="Times New Roman"/>
+          <w:sz w:val="24"/>
+          <w:szCs w:val="24"/>
+        </w:rPr>
+        <w:t xml:space="preserve"> the</w:t>
+      </w:r>
+      <w:r>
+        <w:rPr>
+          <w:rFonts w:ascii="Times New Roman" w:hAnsi="Times New Roman" w:cs="Times New Roman"/>
+          <w:sz w:val="24"/>
+          <w:szCs w:val="24"/>
+        </w:rPr>
+        <w:t xml:space="preserve"> Flyback converter which is the other option for this project. The transformer in the Forward converter transfers energy instantly unlike Flyback converter which stores energy in the transformer’s air gaps. The instant energy transfer allows us to construct a more ideal transformer with high magnetizing inductance and without an air gap. This transformer type provides much lower peak currents </w:t>
+      </w:r>
+      <w:r>
+        <w:rPr>
+          <w:rFonts w:ascii="Times New Roman" w:hAnsi="Times New Roman" w:cs="Times New Roman"/>
+          <w:sz w:val="24"/>
+          <w:szCs w:val="24"/>
+        </w:rPr>
+        <w:t>o</w:t>
+      </w:r>
+      <w:r>
+        <w:rPr>
+          <w:rFonts w:ascii="Times New Roman" w:hAnsi="Times New Roman" w:cs="Times New Roman"/>
+          <w:sz w:val="24"/>
+          <w:szCs w:val="24"/>
+        </w:rPr>
+        <w:t>n both sides which lowers the copper losses. Another advantage of Forward converter is having the output inductor and freewheeling diode. These two components stabilize the output current, so the ripple of the secondary side current is smaller in Forward converter. Furthermore, since the output inductor is also the main energy storage element, output capacitor can be selected smaller and with a lower ESR value which results in lower output voltage ripples. In order to benefit from these advantages in our design, we chose to make a Forward converter in our hardware project.</w:t>
       </w:r>
       <w:r>
         <w:rPr>
@@ -646,7 +750,23 @@
           <w:sz w:val="24"/>
           <w:szCs w:val="24"/>
         </w:rPr>
-        <w:t>. In the input side of the converter, 48W/24V= 2A is carried by the wires and 0.5mm</w:t>
+        <w:t xml:space="preserve">. In the input side of the converter, 48W/24V= 2A is carried by the wires and </w:t>
+      </w:r>
+      <w:r>
+        <w:rPr>
+          <w:rFonts w:ascii="Times New Roman" w:hAnsi="Times New Roman" w:cs="Times New Roman"/>
+          <w:sz w:val="24"/>
+          <w:szCs w:val="24"/>
+        </w:rPr>
+        <w:t xml:space="preserve">a </w:t>
+      </w:r>
+      <w:r>
+        <w:rPr>
+          <w:rFonts w:ascii="Times New Roman" w:hAnsi="Times New Roman" w:cs="Times New Roman"/>
+          <w:sz w:val="24"/>
+          <w:szCs w:val="24"/>
+        </w:rPr>
+        <w:t>0.5mm</w:t>
       </w:r>
       <w:r>
         <w:rPr>
@@ -663,7 +783,23 @@
           <w:sz w:val="24"/>
           <w:szCs w:val="24"/>
         </w:rPr>
-        <w:t xml:space="preserve"> cross sectional area is required if the converter is 100% efficient. Since the efficiency will be lower, input power will be higher. By checking the AWG wire sizes, we decided that AWG#19 (</w:t>
+        <w:t xml:space="preserve"> cross sectional area is required if the converter is 100% efficient. Since the efficiency will be lower, </w:t>
+      </w:r>
+      <w:r>
+        <w:rPr>
+          <w:rFonts w:ascii="Times New Roman" w:hAnsi="Times New Roman" w:cs="Times New Roman"/>
+          <w:sz w:val="24"/>
+          <w:szCs w:val="24"/>
+        </w:rPr>
+        <w:t xml:space="preserve">the </w:t>
+      </w:r>
+      <w:r>
+        <w:rPr>
+          <w:rFonts w:ascii="Times New Roman" w:hAnsi="Times New Roman" w:cs="Times New Roman"/>
+          <w:sz w:val="24"/>
+          <w:szCs w:val="24"/>
+        </w:rPr>
+        <w:t>input power will be higher. By checking the AWG wire sizes, we decided that AWG#19 (</w:t>
       </w:r>
       <w:r>
         <w:rPr>
@@ -696,7 +832,55 @@
           <w:sz w:val="24"/>
           <w:szCs w:val="24"/>
         </w:rPr>
-        <w:t>) is suitable for primary windings of the transformer. For this wire, recommended maximum frequency is 21kHz [1]. Output current of the converter is 48W/10V=4.8A. Hence, cross section area of the secondary winding must be 1.2</w:t>
+        <w:t>) is suitable for</w:t>
+      </w:r>
+      <w:r>
+        <w:rPr>
+          <w:rFonts w:ascii="Times New Roman" w:hAnsi="Times New Roman" w:cs="Times New Roman"/>
+          <w:sz w:val="24"/>
+          <w:szCs w:val="24"/>
+        </w:rPr>
+        <w:t xml:space="preserve"> the</w:t>
+      </w:r>
+      <w:r>
+        <w:rPr>
+          <w:rFonts w:ascii="Times New Roman" w:hAnsi="Times New Roman" w:cs="Times New Roman"/>
+          <w:sz w:val="24"/>
+          <w:szCs w:val="24"/>
+        </w:rPr>
+        <w:t xml:space="preserve"> primary windings of the transformer. For this wire, </w:t>
+      </w:r>
+      <w:r>
+        <w:rPr>
+          <w:rFonts w:ascii="Times New Roman" w:hAnsi="Times New Roman" w:cs="Times New Roman"/>
+          <w:sz w:val="24"/>
+          <w:szCs w:val="24"/>
+        </w:rPr>
+        <w:t xml:space="preserve">the </w:t>
+      </w:r>
+      <w:r>
+        <w:rPr>
+          <w:rFonts w:ascii="Times New Roman" w:hAnsi="Times New Roman" w:cs="Times New Roman"/>
+          <w:sz w:val="24"/>
+          <w:szCs w:val="24"/>
+        </w:rPr>
+        <w:t xml:space="preserve">recommended maximum frequency is 21kHz [1]. Output current of the converter is 48W/10V=4.8A. Hence, </w:t>
+      </w:r>
+      <w:r>
+        <w:rPr>
+          <w:rFonts w:ascii="Times New Roman" w:hAnsi="Times New Roman" w:cs="Times New Roman"/>
+          <w:sz w:val="24"/>
+          <w:szCs w:val="24"/>
+        </w:rPr>
+        <w:t>the cross-section</w:t>
+      </w:r>
+      <w:r>
+        <w:rPr>
+          <w:rFonts w:ascii="Times New Roman" w:hAnsi="Times New Roman" w:cs="Times New Roman"/>
+          <w:sz w:val="24"/>
+          <w:szCs w:val="24"/>
+        </w:rPr>
+        <w:t xml:space="preserve"> area of the secondary winding must be 1.2</w:t>
       </w:r>
       <w:r>
         <w:rPr>
@@ -746,7 +930,23 @@
           <w:sz w:val="24"/>
           <w:szCs w:val="24"/>
         </w:rPr>
-        <w:t xml:space="preserve"> current density. However, increasing wire area decreases the recommended maximum frequency. To overcome this problem, we decided to use 2 parallel AWG#19 (</w:t>
+        <w:t xml:space="preserve"> current density. However, increasing </w:t>
+      </w:r>
+      <w:r>
+        <w:rPr>
+          <w:rFonts w:ascii="Times New Roman" w:hAnsi="Times New Roman" w:cs="Times New Roman"/>
+          <w:sz w:val="24"/>
+          <w:szCs w:val="24"/>
+        </w:rPr>
+        <w:t xml:space="preserve">the </w:t>
+      </w:r>
+      <w:r>
+        <w:rPr>
+          <w:rFonts w:ascii="Times New Roman" w:hAnsi="Times New Roman" w:cs="Times New Roman"/>
+          <w:sz w:val="24"/>
+          <w:szCs w:val="24"/>
+        </w:rPr>
+        <w:t>wire area decreases the recommended maximum frequency. To overcome this problem, we decided to use 2 parallel AWG#19 (</w:t>
       </w:r>
       <w:r>
         <w:rPr>
@@ -797,7 +997,23 @@
           <w:sz w:val="24"/>
           <w:szCs w:val="24"/>
         </w:rPr>
-        <w:t>For a forward converter, input-output relationship is given by equation (1). By choosing N</w:t>
+        <w:t xml:space="preserve">For a forward converter, </w:t>
+      </w:r>
+      <w:r>
+        <w:rPr>
+          <w:rFonts w:ascii="Times New Roman" w:hAnsi="Times New Roman" w:cs="Times New Roman"/>
+          <w:sz w:val="24"/>
+          <w:szCs w:val="24"/>
+        </w:rPr>
+        <w:t xml:space="preserve">the </w:t>
+      </w:r>
+      <w:r>
+        <w:rPr>
+          <w:rFonts w:ascii="Times New Roman" w:hAnsi="Times New Roman" w:cs="Times New Roman"/>
+          <w:sz w:val="24"/>
+          <w:szCs w:val="24"/>
+        </w:rPr>
+        <w:t>input-output relationship is given by equation (1). By choosing N</w:t>
       </w:r>
       <w:r>
         <w:rPr>
@@ -1136,7 +1352,23 @@
           <w:sz w:val="24"/>
           <w:szCs w:val="24"/>
         </w:rPr>
-        <w:t>can be overcome by lowering duty ratio. We need V</w:t>
+        <w:t xml:space="preserve">can be overcome by lowering </w:t>
+      </w:r>
+      <w:r>
+        <w:rPr>
+          <w:rFonts w:ascii="Times New Roman" w:hAnsi="Times New Roman" w:cs="Times New Roman"/>
+          <w:sz w:val="24"/>
+          <w:szCs w:val="24"/>
+        </w:rPr>
+        <w:t xml:space="preserve">the </w:t>
+      </w:r>
+      <w:r>
+        <w:rPr>
+          <w:rFonts w:ascii="Times New Roman" w:hAnsi="Times New Roman" w:cs="Times New Roman"/>
+          <w:sz w:val="24"/>
+          <w:szCs w:val="24"/>
+        </w:rPr>
+        <w:t>duty ratio. We need V</w:t>
       </w:r>
       <w:r>
         <w:rPr>
@@ -1260,7 +1492,23 @@
           <w:sz w:val="24"/>
           <w:szCs w:val="24"/>
         </w:rPr>
-        <w:t>. If voltage drops on the output components become lower than expected, decreasing D solves the problem.</w:t>
+        <w:t xml:space="preserve">. If </w:t>
+      </w:r>
+      <w:r>
+        <w:rPr>
+          <w:rFonts w:ascii="Times New Roman" w:eastAsiaTheme="minorEastAsia" w:hAnsi="Times New Roman" w:cs="Times New Roman"/>
+          <w:sz w:val="24"/>
+          <w:szCs w:val="24"/>
+        </w:rPr>
+        <w:t xml:space="preserve">the </w:t>
+      </w:r>
+      <w:r>
+        <w:rPr>
+          <w:rFonts w:ascii="Times New Roman" w:eastAsiaTheme="minorEastAsia" w:hAnsi="Times New Roman" w:cs="Times New Roman"/>
+          <w:sz w:val="24"/>
+          <w:szCs w:val="24"/>
+        </w:rPr>
+        <w:t>voltage drops on the output components become lower than expected, decreasing D solves the problem.</w:t>
       </w:r>
     </w:p>
     <w:p>
@@ -1278,7 +1526,23 @@
           <w:sz w:val="24"/>
           <w:szCs w:val="24"/>
         </w:rPr>
-        <w:t xml:space="preserve">We used formula (2) to find minimum number of primary winding not to saturate the core. </w:t>
+        <w:t xml:space="preserve">We used formula (2) to find </w:t>
+      </w:r>
+      <w:r>
+        <w:rPr>
+          <w:rFonts w:ascii="Times New Roman" w:hAnsi="Times New Roman" w:cs="Times New Roman"/>
+          <w:sz w:val="24"/>
+          <w:szCs w:val="24"/>
+        </w:rPr>
+        <w:t xml:space="preserve">the </w:t>
+      </w:r>
+      <w:r>
+        <w:rPr>
+          <w:rFonts w:ascii="Times New Roman" w:hAnsi="Times New Roman" w:cs="Times New Roman"/>
+          <w:sz w:val="24"/>
+          <w:szCs w:val="24"/>
+        </w:rPr>
+        <w:t xml:space="preserve">minimum number of primary winding not to saturate the core. </w:t>
       </w:r>
     </w:p>
     <w:p>
@@ -2121,7 +2385,23 @@
           <w:sz w:val="24"/>
           <w:szCs w:val="24"/>
         </w:rPr>
-        <w:t xml:space="preserve"> cross sectional area. The total area of conductors is 52.24 mm</w:t>
+        <w:t xml:space="preserve"> cross</w:t>
+      </w:r>
+      <w:r>
+        <w:rPr>
+          <w:rFonts w:ascii="Times New Roman" w:hAnsi="Times New Roman" w:cs="Times New Roman"/>
+          <w:sz w:val="24"/>
+          <w:szCs w:val="24"/>
+        </w:rPr>
+        <w:t>-</w:t>
+      </w:r>
+      <w:r>
+        <w:rPr>
+          <w:rFonts w:ascii="Times New Roman" w:hAnsi="Times New Roman" w:cs="Times New Roman"/>
+          <w:sz w:val="24"/>
+          <w:szCs w:val="24"/>
+        </w:rPr>
+        <w:t>sectional area. The total area of conductors is 52.24 mm</w:t>
       </w:r>
       <w:r>
         <w:rPr>
@@ -2297,7 +2577,39 @@
           <w:sz w:val="24"/>
           <w:szCs w:val="24"/>
         </w:rPr>
-        <w:t>Although resulting fill-factor is lower than limits, we decided that it would be best choice from available cores.</w:t>
+        <w:t xml:space="preserve">Although </w:t>
+      </w:r>
+      <w:r>
+        <w:rPr>
+          <w:rFonts w:ascii="Times New Roman" w:hAnsi="Times New Roman" w:cs="Times New Roman"/>
+          <w:sz w:val="24"/>
+          <w:szCs w:val="24"/>
+        </w:rPr>
+        <w:t xml:space="preserve">the </w:t>
+      </w:r>
+      <w:r>
+        <w:rPr>
+          <w:rFonts w:ascii="Times New Roman" w:hAnsi="Times New Roman" w:cs="Times New Roman"/>
+          <w:sz w:val="24"/>
+          <w:szCs w:val="24"/>
+        </w:rPr>
+        <w:t xml:space="preserve">resulting fill-factor is lower than limits, we decided that it would be </w:t>
+      </w:r>
+      <w:r>
+        <w:rPr>
+          <w:rFonts w:ascii="Times New Roman" w:hAnsi="Times New Roman" w:cs="Times New Roman"/>
+          <w:sz w:val="24"/>
+          <w:szCs w:val="24"/>
+        </w:rPr>
+        <w:t xml:space="preserve">the </w:t>
+      </w:r>
+      <w:r>
+        <w:rPr>
+          <w:rFonts w:ascii="Times New Roman" w:hAnsi="Times New Roman" w:cs="Times New Roman"/>
+          <w:sz w:val="24"/>
+          <w:szCs w:val="24"/>
+        </w:rPr>
+        <w:t>best choice from available cores.</w:t>
       </w:r>
     </w:p>
     <w:p>
@@ -2315,7 +2627,23 @@
           <w:sz w:val="24"/>
           <w:szCs w:val="24"/>
         </w:rPr>
-        <w:t>To find magnetizing inductance of the transformer, we used inductance factor (A</w:t>
+        <w:t xml:space="preserve">To find magnetizing </w:t>
+      </w:r>
+      <w:r>
+        <w:rPr>
+          <w:rFonts w:ascii="Times New Roman" w:hAnsi="Times New Roman" w:cs="Times New Roman"/>
+          <w:sz w:val="24"/>
+          <w:szCs w:val="24"/>
+        </w:rPr>
+        <w:t xml:space="preserve">the </w:t>
+      </w:r>
+      <w:r>
+        <w:rPr>
+          <w:rFonts w:ascii="Times New Roman" w:hAnsi="Times New Roman" w:cs="Times New Roman"/>
+          <w:sz w:val="24"/>
+          <w:szCs w:val="24"/>
+        </w:rPr>
+        <w:t>inductance of the transformer, we used inductance factor (A</w:t>
       </w:r>
       <w:r>
         <w:rPr>
@@ -2348,7 +2676,25 @@
           <w:sz w:val="24"/>
           <w:szCs w:val="24"/>
         </w:rPr>
-        <w:t>), calculated that Lm=2.4mH.</w:t>
+        <w:t xml:space="preserve">), calculated that </w:t>
+      </w:r>
+      <w:proofErr w:type="spellStart"/>
+      <w:r>
+        <w:rPr>
+          <w:rFonts w:ascii="Times New Roman" w:hAnsi="Times New Roman" w:cs="Times New Roman"/>
+          <w:sz w:val="24"/>
+          <w:szCs w:val="24"/>
+        </w:rPr>
+        <w:t>Lm</w:t>
+      </w:r>
+      <w:proofErr w:type="spellEnd"/>
+      <w:r>
+        <w:rPr>
+          <w:rFonts w:ascii="Times New Roman" w:hAnsi="Times New Roman" w:cs="Times New Roman"/>
+          <w:sz w:val="24"/>
+          <w:szCs w:val="24"/>
+        </w:rPr>
+        <w:t>=2.4mH.</w:t>
       </w:r>
     </w:p>
     <w:p>
@@ -2546,7 +2892,6 @@
           <w:sz w:val="28"/>
           <w:szCs w:val="28"/>
         </w:rPr>
-        <w:lastRenderedPageBreak/>
         <w:t>Simulation of Forward Converter</w:t>
       </w:r>
     </w:p>
@@ -2565,7 +2910,23 @@
           <w:sz w:val="24"/>
           <w:szCs w:val="24"/>
         </w:rPr>
-        <w:t xml:space="preserve">After designing the transformer, we have constructed forward converter model in MATLAB/Simulink to </w:t>
+        <w:t>After designing the transformer, we have constructed</w:t>
+      </w:r>
+      <w:r>
+        <w:rPr>
+          <w:rFonts w:ascii="Times New Roman" w:hAnsi="Times New Roman" w:cs="Times New Roman"/>
+          <w:sz w:val="24"/>
+          <w:szCs w:val="24"/>
+        </w:rPr>
+        <w:t xml:space="preserve"> a</w:t>
+      </w:r>
+      <w:r>
+        <w:rPr>
+          <w:rFonts w:ascii="Times New Roman" w:hAnsi="Times New Roman" w:cs="Times New Roman"/>
+          <w:sz w:val="24"/>
+          <w:szCs w:val="24"/>
+        </w:rPr>
+        <w:t xml:space="preserve"> forward converter model in MATLAB/Simulink to </w:t>
       </w:r>
       <w:r>
         <w:rPr>
@@ -2589,7 +2950,23 @@
           <w:sz w:val="24"/>
           <w:szCs w:val="24"/>
         </w:rPr>
-        <w:t xml:space="preserve"> the stresses on the components. Since we couldn’t realize our transformer design, we couldn’t measure the transformer parameters such as leakage inductance. Therefore, we firstly simulated the converter with ideal transformer and ideal components. Simulink model of the converter is seen in </w:t>
+        <w:t xml:space="preserve"> the stresses on the components. Since we couldn’t realize our transformer design, we couldn’t measure the transformer parameters such as leakage inductance. Therefore, we firstly simulated the converter with </w:t>
+      </w:r>
+      <w:r>
+        <w:rPr>
+          <w:rFonts w:ascii="Times New Roman" w:hAnsi="Times New Roman" w:cs="Times New Roman"/>
+          <w:sz w:val="24"/>
+          <w:szCs w:val="24"/>
+        </w:rPr>
+        <w:t xml:space="preserve">an </w:t>
+      </w:r>
+      <w:r>
+        <w:rPr>
+          <w:rFonts w:ascii="Times New Roman" w:hAnsi="Times New Roman" w:cs="Times New Roman"/>
+          <w:sz w:val="24"/>
+          <w:szCs w:val="24"/>
+        </w:rPr>
+        <w:t xml:space="preserve">ideal transformer and ideal components. Simulink model of the converter is seen in </w:t>
       </w:r>
       <w:r>
         <w:rPr>
@@ -2754,7 +3131,23 @@
           <w:sz w:val="24"/>
           <w:szCs w:val="24"/>
         </w:rPr>
-        <w:t xml:space="preserve">Figure </w:t>
+        <w:t>Figure</w:t>
+      </w:r>
+      <w:r>
+        <w:rPr>
+          <w:rFonts w:ascii="Times New Roman" w:hAnsi="Times New Roman" w:cs="Times New Roman"/>
+          <w:sz w:val="24"/>
+          <w:szCs w:val="24"/>
+        </w:rPr>
+        <w:t>s</w:t>
+      </w:r>
+      <w:r>
+        <w:rPr>
+          <w:rFonts w:ascii="Times New Roman" w:hAnsi="Times New Roman" w:cs="Times New Roman"/>
+          <w:sz w:val="24"/>
+          <w:szCs w:val="24"/>
+        </w:rPr>
+        <w:t xml:space="preserve"> </w:t>
       </w:r>
       <w:r>
         <w:rPr>
@@ -2786,7 +3179,55 @@
           <w:sz w:val="24"/>
           <w:szCs w:val="24"/>
         </w:rPr>
-        <w:t xml:space="preserve"> for 24V and 48V input voltage respectively. When input voltage is 24V, 43.8% duty cycle results in the 10V output voltage with 0.9V voltage ripple. When input voltage increases to 48 V, required duty ratio decreases to 21.4% and output voltage ripple becomes 1.2V which fulfills the ripple requirement. </w:t>
+        <w:t xml:space="preserve"> for 24V and 48V input voltage respectively. When</w:t>
+      </w:r>
+      <w:r>
+        <w:rPr>
+          <w:rFonts w:ascii="Times New Roman" w:hAnsi="Times New Roman" w:cs="Times New Roman"/>
+          <w:sz w:val="24"/>
+          <w:szCs w:val="24"/>
+        </w:rPr>
+        <w:t xml:space="preserve"> the</w:t>
+      </w:r>
+      <w:r>
+        <w:rPr>
+          <w:rFonts w:ascii="Times New Roman" w:hAnsi="Times New Roman" w:cs="Times New Roman"/>
+          <w:sz w:val="24"/>
+          <w:szCs w:val="24"/>
+        </w:rPr>
+        <w:t xml:space="preserve"> input voltage is 24V, 43.8% duty cycle results in the 10V output voltage with 0.9V voltage ripple. When </w:t>
+      </w:r>
+      <w:r>
+        <w:rPr>
+          <w:rFonts w:ascii="Times New Roman" w:hAnsi="Times New Roman" w:cs="Times New Roman"/>
+          <w:sz w:val="24"/>
+          <w:szCs w:val="24"/>
+        </w:rPr>
+        <w:t xml:space="preserve">the </w:t>
+      </w:r>
+      <w:r>
+        <w:rPr>
+          <w:rFonts w:ascii="Times New Roman" w:hAnsi="Times New Roman" w:cs="Times New Roman"/>
+          <w:sz w:val="24"/>
+          <w:szCs w:val="24"/>
+        </w:rPr>
+        <w:t xml:space="preserve">input voltage increases to 48 V, </w:t>
+      </w:r>
+      <w:r>
+        <w:rPr>
+          <w:rFonts w:ascii="Times New Roman" w:hAnsi="Times New Roman" w:cs="Times New Roman"/>
+          <w:sz w:val="24"/>
+          <w:szCs w:val="24"/>
+        </w:rPr>
+        <w:t xml:space="preserve">the </w:t>
+      </w:r>
+      <w:r>
+        <w:rPr>
+          <w:rFonts w:ascii="Times New Roman" w:hAnsi="Times New Roman" w:cs="Times New Roman"/>
+          <w:sz w:val="24"/>
+          <w:szCs w:val="24"/>
+        </w:rPr>
+        <w:t xml:space="preserve">required duty ratio decreases to 21.4% and output voltage ripple becomes 1.2V which fulfills the ripple requirement. </w:t>
       </w:r>
     </w:p>
     <w:p>
@@ -3095,7 +3536,55 @@
           <w:sz w:val="24"/>
           <w:szCs w:val="24"/>
         </w:rPr>
-        <w:t>, voltage and current waveforms of the MOSFET is given for two different input voltage level. Since we could not consider the leakage inductance of the transformer, we don’t see spikes in the MOSFET. In fact, spikes due to inductances will require snubber circuit, and we are planning to solve this problem after starting implementation of the converter.</w:t>
+        <w:t xml:space="preserve">, </w:t>
+      </w:r>
+      <w:r>
+        <w:rPr>
+          <w:rFonts w:ascii="Times New Roman" w:hAnsi="Times New Roman" w:cs="Times New Roman"/>
+          <w:sz w:val="24"/>
+          <w:szCs w:val="24"/>
+        </w:rPr>
+        <w:t xml:space="preserve">the </w:t>
+      </w:r>
+      <w:r>
+        <w:rPr>
+          <w:rFonts w:ascii="Times New Roman" w:hAnsi="Times New Roman" w:cs="Times New Roman"/>
+          <w:sz w:val="24"/>
+          <w:szCs w:val="24"/>
+        </w:rPr>
+        <w:t xml:space="preserve">voltage and current waveforms of the MOSFET is given for two different input voltage level. Since we could not consider the leakage inductance of the transformer, we don’t see spikes in the MOSFET. In fact, spikes due to inductances will require </w:t>
+      </w:r>
+      <w:r>
+        <w:rPr>
+          <w:rFonts w:ascii="Times New Roman" w:hAnsi="Times New Roman" w:cs="Times New Roman"/>
+          <w:sz w:val="24"/>
+          <w:szCs w:val="24"/>
+        </w:rPr>
+        <w:t xml:space="preserve">a </w:t>
+      </w:r>
+      <w:r>
+        <w:rPr>
+          <w:rFonts w:ascii="Times New Roman" w:hAnsi="Times New Roman" w:cs="Times New Roman"/>
+          <w:sz w:val="24"/>
+          <w:szCs w:val="24"/>
+        </w:rPr>
+        <w:t xml:space="preserve">snubber circuit, and we are planning to solve this problem after starting </w:t>
+      </w:r>
+      <w:r>
+        <w:rPr>
+          <w:rFonts w:ascii="Times New Roman" w:hAnsi="Times New Roman" w:cs="Times New Roman"/>
+          <w:sz w:val="24"/>
+          <w:szCs w:val="24"/>
+        </w:rPr>
+        <w:t xml:space="preserve">the </w:t>
+      </w:r>
+      <w:r>
+        <w:rPr>
+          <w:rFonts w:ascii="Times New Roman" w:hAnsi="Times New Roman" w:cs="Times New Roman"/>
+          <w:sz w:val="24"/>
+          <w:szCs w:val="24"/>
+        </w:rPr>
+        <w:t>implementation of the converter.</w:t>
       </w:r>
     </w:p>
     <w:p>
@@ -4302,7 +4791,39 @@
           <w:sz w:val="24"/>
           <w:szCs w:val="24"/>
         </w:rPr>
-        <w:t>According to our simulations, the inductance value of the filter is 100µH. To design filter inductor, we have checked the available cores in the laboratory. To decrease number of turns, we decided to use the core which has maximum inductance factor (A</w:t>
+        <w:t xml:space="preserve">According to our simulations, the inductance value of the filter is 100µH. To design filter inductor, we have checked the available cores in the laboratory. To decrease </w:t>
+      </w:r>
+      <w:r>
+        <w:rPr>
+          <w:rFonts w:ascii="Times New Roman" w:hAnsi="Times New Roman" w:cs="Times New Roman"/>
+          <w:sz w:val="24"/>
+          <w:szCs w:val="24"/>
+        </w:rPr>
+        <w:t xml:space="preserve">the </w:t>
+      </w:r>
+      <w:r>
+        <w:rPr>
+          <w:rFonts w:ascii="Times New Roman" w:hAnsi="Times New Roman" w:cs="Times New Roman"/>
+          <w:sz w:val="24"/>
+          <w:szCs w:val="24"/>
+        </w:rPr>
+        <w:t xml:space="preserve">number of turns, we decided to use the core which has </w:t>
+      </w:r>
+      <w:r>
+        <w:rPr>
+          <w:rFonts w:ascii="Times New Roman" w:hAnsi="Times New Roman" w:cs="Times New Roman"/>
+          <w:sz w:val="24"/>
+          <w:szCs w:val="24"/>
+        </w:rPr>
+        <w:t xml:space="preserve">the </w:t>
+      </w:r>
+      <w:r>
+        <w:rPr>
+          <w:rFonts w:ascii="Times New Roman" w:hAnsi="Times New Roman" w:cs="Times New Roman"/>
+          <w:sz w:val="24"/>
+          <w:szCs w:val="24"/>
+        </w:rPr>
+        <w:t>maximum inductance factor (A</w:t>
       </w:r>
       <w:r>
         <w:rPr>
@@ -4319,7 +4840,23 @@
           <w:sz w:val="24"/>
           <w:szCs w:val="24"/>
         </w:rPr>
-        <w:t xml:space="preserve">). We also want to design inductor as small as possible. By considering these, we selected </w:t>
+        <w:t>). We also want to design</w:t>
+      </w:r>
+      <w:r>
+        <w:rPr>
+          <w:rFonts w:ascii="Times New Roman" w:hAnsi="Times New Roman" w:cs="Times New Roman"/>
+          <w:sz w:val="24"/>
+          <w:szCs w:val="24"/>
+        </w:rPr>
+        <w:t xml:space="preserve"> an</w:t>
+      </w:r>
+      <w:r>
+        <w:rPr>
+          <w:rFonts w:ascii="Times New Roman" w:hAnsi="Times New Roman" w:cs="Times New Roman"/>
+          <w:sz w:val="24"/>
+          <w:szCs w:val="24"/>
+        </w:rPr>
+        <w:t xml:space="preserve"> inductor as small as possible. By considering these, we selected </w:t>
       </w:r>
       <w:r>
         <w:rPr>
@@ -4517,7 +5054,23 @@
           <w:sz w:val="24"/>
           <w:szCs w:val="24"/>
         </w:rPr>
-        <w:t xml:space="preserve"> found minimum number of turns as 23.</w:t>
+        <w:t xml:space="preserve"> found </w:t>
+      </w:r>
+      <w:r>
+        <w:rPr>
+          <w:rFonts w:ascii="Times New Roman" w:hAnsi="Times New Roman" w:cs="Times New Roman"/>
+          <w:sz w:val="24"/>
+          <w:szCs w:val="24"/>
+        </w:rPr>
+        <w:t xml:space="preserve">the </w:t>
+      </w:r>
+      <w:r>
+        <w:rPr>
+          <w:rFonts w:ascii="Times New Roman" w:hAnsi="Times New Roman" w:cs="Times New Roman"/>
+          <w:sz w:val="24"/>
+          <w:szCs w:val="24"/>
+        </w:rPr>
+        <w:t>minimum number of turns as 23.</w:t>
       </w:r>
     </w:p>
     <w:p>
@@ -4700,7 +5253,23 @@
           <w:sz w:val="24"/>
           <w:szCs w:val="24"/>
         </w:rPr>
-        <w:t xml:space="preserve">cross sectional area </w:t>
+        <w:t>cross</w:t>
+      </w:r>
+      <w:r>
+        <w:rPr>
+          <w:rFonts w:ascii="Times New Roman" w:hAnsi="Times New Roman" w:cs="Times New Roman"/>
+          <w:sz w:val="24"/>
+          <w:szCs w:val="24"/>
+        </w:rPr>
+        <w:t>-</w:t>
+      </w:r>
+      <w:r>
+        <w:rPr>
+          <w:rFonts w:ascii="Times New Roman" w:hAnsi="Times New Roman" w:cs="Times New Roman"/>
+          <w:sz w:val="24"/>
+          <w:szCs w:val="24"/>
+        </w:rPr>
+        <w:t xml:space="preserve">sectional area </w:t>
       </w:r>
       <w:r>
         <w:rPr>
@@ -4708,7 +5277,39 @@
           <w:sz w:val="24"/>
           <w:szCs w:val="24"/>
         </w:rPr>
-        <w:t>AWG#16 wire for inductor winding and current density is 3.66 which is in the acceptable range. Total area of the conductors become 30.13</w:t>
+        <w:t>AWG#16 wire for inductor winding and current density is 3.66 which is in the acceptable range. T</w:t>
+      </w:r>
+      <w:r>
+        <w:rPr>
+          <w:rFonts w:ascii="Times New Roman" w:eastAsiaTheme="minorEastAsia" w:hAnsi="Times New Roman" w:cs="Times New Roman"/>
+          <w:sz w:val="24"/>
+          <w:szCs w:val="24"/>
+        </w:rPr>
+        <w:t>he t</w:t>
+      </w:r>
+      <w:r>
+        <w:rPr>
+          <w:rFonts w:ascii="Times New Roman" w:eastAsiaTheme="minorEastAsia" w:hAnsi="Times New Roman" w:cs="Times New Roman"/>
+          <w:sz w:val="24"/>
+          <w:szCs w:val="24"/>
+        </w:rPr>
+        <w:t>otal area of the conductors become</w:t>
+      </w:r>
+      <w:r>
+        <w:rPr>
+          <w:rFonts w:ascii="Times New Roman" w:eastAsiaTheme="minorEastAsia" w:hAnsi="Times New Roman" w:cs="Times New Roman"/>
+          <w:sz w:val="24"/>
+          <w:szCs w:val="24"/>
+        </w:rPr>
+        <w:t>s</w:t>
+      </w:r>
+      <w:r>
+        <w:rPr>
+          <w:rFonts w:ascii="Times New Roman" w:eastAsiaTheme="minorEastAsia" w:hAnsi="Times New Roman" w:cs="Times New Roman"/>
+          <w:sz w:val="24"/>
+          <w:szCs w:val="24"/>
+        </w:rPr>
+        <w:t xml:space="preserve"> 30.13</w:t>
       </w:r>
       <w:r>
         <w:rPr>
@@ -4733,7 +5334,39 @@
           <w:sz w:val="24"/>
           <w:szCs w:val="24"/>
         </w:rPr>
-        <w:t xml:space="preserve"> which results in k=0.193 fill-factor. Since we selected the smallest available core, low fill-factor is not problem for design.</w:t>
+        <w:t xml:space="preserve"> which results in k=0.193 fill-factor. Since we selected the smallest available core, low fill-factor is not</w:t>
+      </w:r>
+      <w:r>
+        <w:rPr>
+          <w:rFonts w:ascii="Times New Roman" w:eastAsiaTheme="minorEastAsia" w:hAnsi="Times New Roman" w:cs="Times New Roman"/>
+          <w:sz w:val="24"/>
+          <w:szCs w:val="24"/>
+        </w:rPr>
+        <w:t xml:space="preserve"> a</w:t>
+      </w:r>
+      <w:r>
+        <w:rPr>
+          <w:rFonts w:ascii="Times New Roman" w:eastAsiaTheme="minorEastAsia" w:hAnsi="Times New Roman" w:cs="Times New Roman"/>
+          <w:sz w:val="24"/>
+          <w:szCs w:val="24"/>
+        </w:rPr>
+        <w:t xml:space="preserve"> problem for </w:t>
+      </w:r>
+      <w:r>
+        <w:rPr>
+          <w:rFonts w:ascii="Times New Roman" w:eastAsiaTheme="minorEastAsia" w:hAnsi="Times New Roman" w:cs="Times New Roman"/>
+          <w:sz w:val="24"/>
+          <w:szCs w:val="24"/>
+        </w:rPr>
+        <w:t xml:space="preserve">our </w:t>
+      </w:r>
+      <w:r>
+        <w:rPr>
+          <w:rFonts w:ascii="Times New Roman" w:eastAsiaTheme="minorEastAsia" w:hAnsi="Times New Roman" w:cs="Times New Roman"/>
+          <w:sz w:val="24"/>
+          <w:szCs w:val="24"/>
+        </w:rPr>
+        <w:t>design.</w:t>
       </w:r>
     </w:p>
     <w:p>
@@ -4751,15 +5384,63 @@
           <w:sz w:val="24"/>
           <w:szCs w:val="24"/>
         </w:rPr>
-        <w:t>In order to have 2% output ripple, we have selected output capacitance of the converter as 200</w:t>
-      </w:r>
-      <w:r>
-        <w:rPr>
-          <w:rFonts w:ascii="Times New Roman" w:hAnsi="Times New Roman" w:cs="Times New Roman"/>
-          <w:sz w:val="24"/>
-          <w:szCs w:val="24"/>
-        </w:rPr>
-        <w:t xml:space="preserve">µF. Cut-off frequency of the designed LC filter is found by equation </w:t>
+        <w:t xml:space="preserve">In order to have </w:t>
+      </w:r>
+      <w:r>
+        <w:rPr>
+          <w:rFonts w:ascii="Times New Roman" w:eastAsiaTheme="minorEastAsia" w:hAnsi="Times New Roman" w:cs="Times New Roman"/>
+          <w:sz w:val="24"/>
+          <w:szCs w:val="24"/>
+        </w:rPr>
+        <w:t xml:space="preserve">a </w:t>
+      </w:r>
+      <w:r>
+        <w:rPr>
+          <w:rFonts w:ascii="Times New Roman" w:eastAsiaTheme="minorEastAsia" w:hAnsi="Times New Roman" w:cs="Times New Roman"/>
+          <w:sz w:val="24"/>
+          <w:szCs w:val="24"/>
+        </w:rPr>
+        <w:t xml:space="preserve">2% output ripple, we have selected </w:t>
+      </w:r>
+      <w:r>
+        <w:rPr>
+          <w:rFonts w:ascii="Times New Roman" w:eastAsiaTheme="minorEastAsia" w:hAnsi="Times New Roman" w:cs="Times New Roman"/>
+          <w:sz w:val="24"/>
+          <w:szCs w:val="24"/>
+        </w:rPr>
+        <w:t xml:space="preserve">the </w:t>
+      </w:r>
+      <w:r>
+        <w:rPr>
+          <w:rFonts w:ascii="Times New Roman" w:eastAsiaTheme="minorEastAsia" w:hAnsi="Times New Roman" w:cs="Times New Roman"/>
+          <w:sz w:val="24"/>
+          <w:szCs w:val="24"/>
+        </w:rPr>
+        <w:t>output capacitance of the converter as 200</w:t>
+      </w:r>
+      <w:r>
+        <w:rPr>
+          <w:rFonts w:ascii="Times New Roman" w:hAnsi="Times New Roman" w:cs="Times New Roman"/>
+          <w:sz w:val="24"/>
+          <w:szCs w:val="24"/>
+        </w:rPr>
+        <w:t xml:space="preserve">µF. </w:t>
+      </w:r>
+      <w:r>
+        <w:rPr>
+          <w:rFonts w:ascii="Times New Roman" w:hAnsi="Times New Roman" w:cs="Times New Roman"/>
+          <w:sz w:val="24"/>
+          <w:szCs w:val="24"/>
+        </w:rPr>
+        <w:t>The c</w:t>
+      </w:r>
+      <w:r>
+        <w:rPr>
+          <w:rFonts w:ascii="Times New Roman" w:hAnsi="Times New Roman" w:cs="Times New Roman"/>
+          <w:sz w:val="24"/>
+          <w:szCs w:val="24"/>
+        </w:rPr>
+        <w:t xml:space="preserve">ut-off frequency of the designed LC filter is found by equation </w:t>
       </w:r>
       <w:r>
         <w:rPr>
@@ -4993,7 +5674,55 @@
           <w:sz w:val="24"/>
           <w:szCs w:val="24"/>
         </w:rPr>
-        <w:t xml:space="preserve">As a PWM generator and closed loop feedback control, analog controller TL494 is chosen because of its useful properties, which is listed in this part. The design is done using the datasheet of Texas Instruments as a guide. The simplified block diagram and pin layout for this controller can be seen in Figure </w:t>
+        <w:t xml:space="preserve">As a PWM generator and </w:t>
+      </w:r>
+      <w:r>
+        <w:rPr>
+          <w:rFonts w:ascii="Times New Roman" w:hAnsi="Times New Roman" w:cs="Times New Roman"/>
+          <w:sz w:val="24"/>
+          <w:szCs w:val="24"/>
+        </w:rPr>
+        <w:t xml:space="preserve">a </w:t>
+      </w:r>
+      <w:r>
+        <w:rPr>
+          <w:rFonts w:ascii="Times New Roman" w:hAnsi="Times New Roman" w:cs="Times New Roman"/>
+          <w:sz w:val="24"/>
+          <w:szCs w:val="24"/>
+        </w:rPr>
+        <w:t xml:space="preserve">closed loop feedback control, </w:t>
+      </w:r>
+      <w:r>
+        <w:rPr>
+          <w:rFonts w:ascii="Times New Roman" w:hAnsi="Times New Roman" w:cs="Times New Roman"/>
+          <w:sz w:val="24"/>
+          <w:szCs w:val="24"/>
+        </w:rPr>
+        <w:t xml:space="preserve">the </w:t>
+      </w:r>
+      <w:r>
+        <w:rPr>
+          <w:rFonts w:ascii="Times New Roman" w:hAnsi="Times New Roman" w:cs="Times New Roman"/>
+          <w:sz w:val="24"/>
+          <w:szCs w:val="24"/>
+        </w:rPr>
+        <w:t xml:space="preserve">analog controller TL494 is chosen because of its useful properties, which </w:t>
+      </w:r>
+      <w:r>
+        <w:rPr>
+          <w:rFonts w:ascii="Times New Roman" w:hAnsi="Times New Roman" w:cs="Times New Roman"/>
+          <w:sz w:val="24"/>
+          <w:szCs w:val="24"/>
+        </w:rPr>
+        <w:t>are</w:t>
+      </w:r>
+      <w:r>
+        <w:rPr>
+          <w:rFonts w:ascii="Times New Roman" w:hAnsi="Times New Roman" w:cs="Times New Roman"/>
+          <w:sz w:val="24"/>
+          <w:szCs w:val="24"/>
+        </w:rPr>
+        <w:t xml:space="preserve"> listed in this part. The design is done using the datasheet of Texas Instruments as a guide. The simplified block diagram and pin layout for this controller can be seen in Figure </w:t>
       </w:r>
       <w:r>
         <w:rPr>
@@ -5235,7 +5964,39 @@
           <w:sz w:val="24"/>
           <w:szCs w:val="24"/>
         </w:rPr>
-        <w:t>TL494 allows up to 300kHz oscillation frequency. We have decided to use 20kHz, which will be set with connecting a resistor and capacitor at RT and CT pins. Values of these will be selected using the following formula:</w:t>
+        <w:t xml:space="preserve">TL494 allows up to 300kHz oscillation frequency. We have decided to use 20kHz, which will be set with connecting a resistor and </w:t>
+      </w:r>
+      <w:r>
+        <w:rPr>
+          <w:rFonts w:ascii="Times New Roman" w:hAnsi="Times New Roman" w:cs="Times New Roman"/>
+          <w:sz w:val="24"/>
+          <w:szCs w:val="24"/>
+        </w:rPr>
+        <w:t xml:space="preserve">a </w:t>
+      </w:r>
+      <w:r>
+        <w:rPr>
+          <w:rFonts w:ascii="Times New Roman" w:hAnsi="Times New Roman" w:cs="Times New Roman"/>
+          <w:sz w:val="24"/>
+          <w:szCs w:val="24"/>
+        </w:rPr>
+        <w:t>capacitor at RT and CT pins. Values of these</w:t>
+      </w:r>
+      <w:r>
+        <w:rPr>
+          <w:rFonts w:ascii="Times New Roman" w:hAnsi="Times New Roman" w:cs="Times New Roman"/>
+          <w:sz w:val="24"/>
+          <w:szCs w:val="24"/>
+        </w:rPr>
+        <w:t xml:space="preserve"> components</w:t>
+      </w:r>
+      <w:r>
+        <w:rPr>
+          <w:rFonts w:ascii="Times New Roman" w:hAnsi="Times New Roman" w:cs="Times New Roman"/>
+          <w:sz w:val="24"/>
+          <w:szCs w:val="24"/>
+        </w:rPr>
+        <w:t xml:space="preserve"> will be selected using the following formula:</w:t>
       </w:r>
     </w:p>
     <w:p>
@@ -5504,7 +6265,23 @@
           <w:sz w:val="24"/>
           <w:szCs w:val="24"/>
         </w:rPr>
-        <w:t>. R7/R5 ratio determines the gain, and higher gain makes the response faster and error smaller. However, it also decreases stability. Therefore, a gain of 10 will be chosen.</w:t>
+        <w:t xml:space="preserve">. R7/R5 ratio determines the gain, and higher gain makes the response faster and </w:t>
+      </w:r>
+      <w:r>
+        <w:rPr>
+          <w:rFonts w:ascii="Times New Roman" w:hAnsi="Times New Roman" w:cs="Times New Roman"/>
+          <w:sz w:val="24"/>
+          <w:szCs w:val="24"/>
+        </w:rPr>
+        <w:t xml:space="preserve">the </w:t>
+      </w:r>
+      <w:r>
+        <w:rPr>
+          <w:rFonts w:ascii="Times New Roman" w:hAnsi="Times New Roman" w:cs="Times New Roman"/>
+          <w:sz w:val="24"/>
+          <w:szCs w:val="24"/>
+        </w:rPr>
+        <w:t>error smaller. However, it also decreases stability. Therefore, a gain of 10 will be chosen.</w:t>
       </w:r>
     </w:p>
     <w:p>
@@ -5756,7 +6533,39 @@
           <w:sz w:val="24"/>
           <w:szCs w:val="24"/>
         </w:rPr>
-        <w:t xml:space="preserve">TL494 allows to set a minimum dead time control, which can be used to limit duty cycle. </w:t>
+        <w:t>TL494 allows set</w:t>
+      </w:r>
+      <w:r>
+        <w:rPr>
+          <w:rFonts w:ascii="Times New Roman" w:hAnsi="Times New Roman" w:cs="Times New Roman"/>
+          <w:sz w:val="24"/>
+          <w:szCs w:val="24"/>
+        </w:rPr>
+        <w:t>ting</w:t>
+      </w:r>
+      <w:r>
+        <w:rPr>
+          <w:rFonts w:ascii="Times New Roman" w:hAnsi="Times New Roman" w:cs="Times New Roman"/>
+          <w:sz w:val="24"/>
+          <w:szCs w:val="24"/>
+        </w:rPr>
+        <w:t xml:space="preserve"> a minimum dead time control, which can be used to limit </w:t>
+      </w:r>
+      <w:r>
+        <w:rPr>
+          <w:rFonts w:ascii="Times New Roman" w:hAnsi="Times New Roman" w:cs="Times New Roman"/>
+          <w:sz w:val="24"/>
+          <w:szCs w:val="24"/>
+        </w:rPr>
+        <w:t xml:space="preserve">the </w:t>
+      </w:r>
+      <w:r>
+        <w:rPr>
+          <w:rFonts w:ascii="Times New Roman" w:hAnsi="Times New Roman" w:cs="Times New Roman"/>
+          <w:sz w:val="24"/>
+          <w:szCs w:val="24"/>
+        </w:rPr>
+        <w:t xml:space="preserve">duty cycle. </w:t>
       </w:r>
       <w:r>
         <w:rPr>
@@ -5772,7 +6581,55 @@
           <w:sz w:val="24"/>
           <w:szCs w:val="24"/>
         </w:rPr>
-        <w:t xml:space="preserve"> This is very helpful for forward converter, since duty cycle should be limited such that there is enough time to reset the transformer. In our case, N1/N3 is 1 and maximum duty cycle of 0.5 is allowed. </w:t>
+        <w:t xml:space="preserve"> This is very helpful for</w:t>
+      </w:r>
+      <w:r>
+        <w:rPr>
+          <w:rFonts w:ascii="Times New Roman" w:hAnsi="Times New Roman" w:cs="Times New Roman"/>
+          <w:sz w:val="24"/>
+          <w:szCs w:val="24"/>
+        </w:rPr>
+        <w:t xml:space="preserve"> the</w:t>
+      </w:r>
+      <w:r>
+        <w:rPr>
+          <w:rFonts w:ascii="Times New Roman" w:hAnsi="Times New Roman" w:cs="Times New Roman"/>
+          <w:sz w:val="24"/>
+          <w:szCs w:val="24"/>
+        </w:rPr>
+        <w:t xml:space="preserve"> forward converter, since </w:t>
+      </w:r>
+      <w:r>
+        <w:rPr>
+          <w:rFonts w:ascii="Times New Roman" w:hAnsi="Times New Roman" w:cs="Times New Roman"/>
+          <w:sz w:val="24"/>
+          <w:szCs w:val="24"/>
+        </w:rPr>
+        <w:t xml:space="preserve">the </w:t>
+      </w:r>
+      <w:r>
+        <w:rPr>
+          <w:rFonts w:ascii="Times New Roman" w:hAnsi="Times New Roman" w:cs="Times New Roman"/>
+          <w:sz w:val="24"/>
+          <w:szCs w:val="24"/>
+        </w:rPr>
+        <w:t xml:space="preserve">duty cycle should be limited such that there is enough time to reset the transformer. In our case, N1/N3 is 1 and </w:t>
+      </w:r>
+      <w:r>
+        <w:rPr>
+          <w:rFonts w:ascii="Times New Roman" w:hAnsi="Times New Roman" w:cs="Times New Roman"/>
+          <w:sz w:val="24"/>
+          <w:szCs w:val="24"/>
+        </w:rPr>
+        <w:t xml:space="preserve">the </w:t>
+      </w:r>
+      <w:r>
+        <w:rPr>
+          <w:rFonts w:ascii="Times New Roman" w:hAnsi="Times New Roman" w:cs="Times New Roman"/>
+          <w:sz w:val="24"/>
+          <w:szCs w:val="24"/>
+        </w:rPr>
+        <w:t xml:space="preserve">maximum duty cycle of 0.5 is allowed. </w:t>
       </w:r>
     </w:p>
     <w:p>
@@ -5887,7 +6744,23 @@
           <w:sz w:val="24"/>
           <w:szCs w:val="24"/>
         </w:rPr>
-        <w:t xml:space="preserve">The controller also allows for a simple soft starting circuit using DTC pin. A typical circuit is given in Figure </w:t>
+        <w:t xml:space="preserve">The controller also allows for a simple soft starting circuit using </w:t>
+      </w:r>
+      <w:r>
+        <w:rPr>
+          <w:rFonts w:ascii="Times New Roman" w:hAnsi="Times New Roman" w:cs="Times New Roman"/>
+          <w:sz w:val="24"/>
+          <w:szCs w:val="24"/>
+        </w:rPr>
+        <w:t xml:space="preserve">the </w:t>
+      </w:r>
+      <w:r>
+        <w:rPr>
+          <w:rFonts w:ascii="Times New Roman" w:hAnsi="Times New Roman" w:cs="Times New Roman"/>
+          <w:sz w:val="24"/>
+          <w:szCs w:val="24"/>
+        </w:rPr>
+        <w:t xml:space="preserve">DTC pin. A typical circuit is given in Figure </w:t>
       </w:r>
       <w:r>
         <w:rPr>
@@ -5903,7 +6776,23 @@
           <w:sz w:val="24"/>
           <w:szCs w:val="24"/>
         </w:rPr>
-        <w:t xml:space="preserve">. Here, R6 and RT will act as a voltage divider and determine the dead time limit. In our case, they will be selected such that Pin 4 voltage is 1.6 V. From voltage division, R6/(RT+R6) should be equal to 1.6/5 and we have 0.5 duty cycle limit. </w:t>
+        <w:t xml:space="preserve">. Here, R6 and RT will act as a voltage divider and determine the dead time limit. In our case, they will be selected such that Pin 4 voltage is 1.6 V. From voltage division, R6/(RT+R6) should be equal to 1.6/5 and we have </w:t>
+      </w:r>
+      <w:r>
+        <w:rPr>
+          <w:rFonts w:ascii="Times New Roman" w:hAnsi="Times New Roman" w:cs="Times New Roman"/>
+          <w:sz w:val="24"/>
+          <w:szCs w:val="24"/>
+        </w:rPr>
+        <w:t xml:space="preserve">a </w:t>
+      </w:r>
+      <w:r>
+        <w:rPr>
+          <w:rFonts w:ascii="Times New Roman" w:hAnsi="Times New Roman" w:cs="Times New Roman"/>
+          <w:sz w:val="24"/>
+          <w:szCs w:val="24"/>
+        </w:rPr>
+        <w:t xml:space="preserve">0.5 duty cycle limit. </w:t>
       </w:r>
     </w:p>
     <w:p>
@@ -6116,7 +7005,7 @@
           <w:sz w:val="24"/>
           <w:szCs w:val="24"/>
         </w:rPr>
-        <w:t xml:space="preserve">In our simulations, we tried to observe the critical limits of our components. For the primary side diode, the voltage on it is twice of the input voltage which has a maximum value of 96 Volts. For the current limitations, the need is really small as indicated in Figure </w:t>
+        <w:t xml:space="preserve">In our simulations, we tried to observe the critical limits of our components. For the primary side diode, the voltage on it is twice the input voltage which has a maximum value of 96 Volts. For the current limitations, the need is really small as indicated in Figure </w:t>
       </w:r>
       <w:r>
         <w:rPr>
@@ -6152,7 +7041,23 @@
           <w:sz w:val="24"/>
           <w:szCs w:val="24"/>
         </w:rPr>
-        <w:t>which is a Schottky diode with reverse voltage rating of 150 volts and current rating of 4 Amperes.</w:t>
+        <w:t>which is a Schottky diode with</w:t>
+      </w:r>
+      <w:r>
+        <w:rPr>
+          <w:rFonts w:ascii="Times New Roman" w:hAnsi="Times New Roman" w:cs="Times New Roman"/>
+          <w:sz w:val="24"/>
+          <w:szCs w:val="24"/>
+        </w:rPr>
+        <w:t xml:space="preserve"> a</w:t>
+      </w:r>
+      <w:r>
+        <w:rPr>
+          <w:rFonts w:ascii="Times New Roman" w:hAnsi="Times New Roman" w:cs="Times New Roman"/>
+          <w:sz w:val="24"/>
+          <w:szCs w:val="24"/>
+        </w:rPr>
+        <w:t xml:space="preserve"> reverse voltage rating of 150 volts and current rating of 4 Amperes.</w:t>
       </w:r>
     </w:p>
     <w:p>
@@ -6171,7 +7076,23 @@
           <w:szCs w:val="24"/>
         </w:rPr>
         <w:tab/>
-        <w:t xml:space="preserve">For the secondary side diodes (both secondary and freewheeling diodes), the needed voltage level is same with maximum input voltage which is 48 volts and the current level is around 5 Amperes as indicated in Figures </w:t>
+        <w:t xml:space="preserve">For the secondary side diodes (both secondary and freewheeling diodes), the needed voltage level is </w:t>
+      </w:r>
+      <w:r>
+        <w:rPr>
+          <w:rFonts w:ascii="Times New Roman" w:hAnsi="Times New Roman" w:cs="Times New Roman"/>
+          <w:sz w:val="24"/>
+          <w:szCs w:val="24"/>
+        </w:rPr>
+        <w:t xml:space="preserve">the </w:t>
+      </w:r>
+      <w:r>
+        <w:rPr>
+          <w:rFonts w:ascii="Times New Roman" w:hAnsi="Times New Roman" w:cs="Times New Roman"/>
+          <w:sz w:val="24"/>
+          <w:szCs w:val="24"/>
+        </w:rPr>
+        <w:t xml:space="preserve">same with maximum input voltage which is 48 volts and the current level is around 5 Amperes as indicated in Figures </w:t>
       </w:r>
       <w:r>
         <w:rPr>
@@ -6223,7 +7144,39 @@
           <w:sz w:val="24"/>
           <w:szCs w:val="24"/>
         </w:rPr>
-        <w:t xml:space="preserve"> which is also a Schottky diode with reverse voltage rating of 60 volts and current rating of 10 Amperes.</w:t>
+        <w:t xml:space="preserve"> which is also a Schottky diode with </w:t>
+      </w:r>
+      <w:r>
+        <w:rPr>
+          <w:rFonts w:ascii="Times New Roman" w:hAnsi="Times New Roman" w:cs="Times New Roman"/>
+          <w:sz w:val="24"/>
+          <w:szCs w:val="24"/>
+        </w:rPr>
+        <w:t xml:space="preserve">a </w:t>
+      </w:r>
+      <w:r>
+        <w:rPr>
+          <w:rFonts w:ascii="Times New Roman" w:hAnsi="Times New Roman" w:cs="Times New Roman"/>
+          <w:sz w:val="24"/>
+          <w:szCs w:val="24"/>
+        </w:rPr>
+        <w:t xml:space="preserve">reverse voltage rating of 60 volts and </w:t>
+      </w:r>
+      <w:r>
+        <w:rPr>
+          <w:rFonts w:ascii="Times New Roman" w:hAnsi="Times New Roman" w:cs="Times New Roman"/>
+          <w:sz w:val="24"/>
+          <w:szCs w:val="24"/>
+        </w:rPr>
+        <w:t xml:space="preserve">a </w:t>
+      </w:r>
+      <w:r>
+        <w:rPr>
+          <w:rFonts w:ascii="Times New Roman" w:hAnsi="Times New Roman" w:cs="Times New Roman"/>
+          <w:sz w:val="24"/>
+          <w:szCs w:val="24"/>
+        </w:rPr>
+        <w:t>current rating of 10 Amperes.</w:t>
       </w:r>
     </w:p>
     <w:p>
@@ -6242,7 +7195,7 @@
           <w:szCs w:val="24"/>
         </w:rPr>
         <w:tab/>
-        <w:t xml:space="preserve">For the switching device, we are going to use a MOSFET which provides the needed fast switching action for our application. For the rating of the MOSFET, the maximum voltage on it is 96 Volts and the maximum current is around 5 Amperes as indicated in the Figure </w:t>
+        <w:t xml:space="preserve">For the switching device, we are going to use a MOSFET which provides the needed fast switching action for our application. For the rating of the MOSFET, the maximum voltage on it is 96 Volts and the maximum current is around 5 Amperes as indicated in Figure </w:t>
       </w:r>
       <w:r>
         <w:rPr>
@@ -6297,7 +7250,23 @@
           <w:szCs w:val="24"/>
         </w:rPr>
         <w:tab/>
-        <w:t xml:space="preserve">In the simulations, we observed a ripple less than 2% with a DC link capacitor of 200uF. Voltage on the capacitor is 10 Volts which is our output voltage. We searched for capacitors with low ESR value to keep the voltage ripple low and the selected capacitor is </w:t>
+        <w:t xml:space="preserve">In the simulations, we observed a ripple less than 2% with a DC link capacitor of 200uF. </w:t>
+      </w:r>
+      <w:r>
+        <w:rPr>
+          <w:rFonts w:ascii="Times New Roman" w:hAnsi="Times New Roman" w:cs="Times New Roman"/>
+          <w:sz w:val="24"/>
+          <w:szCs w:val="24"/>
+        </w:rPr>
+        <w:t>The v</w:t>
+      </w:r>
+      <w:r>
+        <w:rPr>
+          <w:rFonts w:ascii="Times New Roman" w:hAnsi="Times New Roman" w:cs="Times New Roman"/>
+          <w:sz w:val="24"/>
+          <w:szCs w:val="24"/>
+        </w:rPr>
+        <w:t xml:space="preserve">oltage on the capacitor is 10 Volts which is our output voltage. We searched for capacitors with low ESR value to keep the voltage ripple low and the selected capacitor is </w:t>
       </w:r>
       <w:r>
         <w:rPr>
@@ -6319,19 +7288,20 @@
         </w:rPr>
         <w:t>which has a capacitance of 220uF (which reduces the ripple more) and voltage rating of 50 Volts.</w:t>
       </w:r>
+    </w:p>
+    <w:p>
+      <w:pPr>
+        <w:rPr>
+          <w:rFonts w:ascii="Times New Roman" w:eastAsiaTheme="minorEastAsia" w:hAnsi="Times New Roman" w:cs="Times New Roman"/>
+          <w:sz w:val="24"/>
+          <w:szCs w:val="24"/>
+        </w:rPr>
+      </w:pPr>
+    </w:p>
+    <w:p>
       <w:bookmarkStart w:id="1" w:name="_GoBack"/>
       <w:bookmarkEnd w:id="1"/>
     </w:p>
-    <w:p>
-      <w:pPr>
-        <w:rPr>
-          <w:rFonts w:ascii="Times New Roman" w:eastAsiaTheme="minorEastAsia" w:hAnsi="Times New Roman" w:cs="Times New Roman"/>
-          <w:sz w:val="24"/>
-          <w:szCs w:val="24"/>
-        </w:rPr>
-      </w:pPr>
-    </w:p>
-    <w:p/>
     <w:sectPr>
       <w:pgSz w:w="11906" w:h="16838"/>
       <w:pgMar w:top="1417" w:right="1417" w:bottom="1417" w:left="1417" w:header="708" w:footer="708" w:gutter="0"/>

</xml_diff>